<commit_message>
Kafka osszegezve + Novellaelemzofogalmazas
</commit_message>
<xml_diff>
--- a/Érettségi tételek/Irodalom/Franz Kafka/Kafka tétel.docx
+++ b/Érettségi tételek/Irodalom/Franz Kafka/Kafka tétel.docx
@@ -1,6 +1,6 @@
 
 <file path=word/document.xml><?xml version="1.0" encoding="utf-8"?>
-<w:document xmlns:wpc="http://schemas.microsoft.com/office/word/2010/wordprocessingCanvas" xmlns:mc="http://schemas.openxmlformats.org/markup-compatibility/2006" xmlns:o="urn:schemas-microsoft-com:office:office" xmlns:r="http://schemas.openxmlformats.org/officeDocument/2006/relationships" xmlns:m="http://schemas.openxmlformats.org/officeDocument/2006/math" xmlns:v="urn:schemas-microsoft-com:vml" xmlns:wp14="http://schemas.microsoft.com/office/word/2010/wordprocessingDrawing" xmlns:wp="http://schemas.openxmlformats.org/drawingml/2006/wordprocessingDrawing" xmlns:w10="urn:schemas-microsoft-com:office:word" xmlns:w="http://schemas.openxmlformats.org/wordprocessingml/2006/main" xmlns:w14="http://schemas.microsoft.com/office/word/2010/wordml" xmlns:w15="http://schemas.microsoft.com/office/word/2012/wordml" xmlns:wpg="http://schemas.microsoft.com/office/word/2010/wordprocessingGroup" xmlns:wpi="http://schemas.microsoft.com/office/word/2010/wordprocessingInk" xmlns:wne="http://schemas.microsoft.com/office/word/2006/wordml" xmlns:wps="http://schemas.microsoft.com/office/word/2010/wordprocessingShape" mc:Ignorable="w14 w15 wp14">
+<w:document xmlns:wpc="http://schemas.microsoft.com/office/word/2010/wordprocessingCanvas" xmlns:cx="http://schemas.microsoft.com/office/drawing/2014/chartex" xmlns:cx1="http://schemas.microsoft.com/office/drawing/2015/9/8/chartex" xmlns:cx2="http://schemas.microsoft.com/office/drawing/2015/10/21/chartex" xmlns:cx3="http://schemas.microsoft.com/office/drawing/2016/5/9/chartex" xmlns:cx4="http://schemas.microsoft.com/office/drawing/2016/5/10/chartex" xmlns:cx5="http://schemas.microsoft.com/office/drawing/2016/5/11/chartex" xmlns:cx6="http://schemas.microsoft.com/office/drawing/2016/5/12/chartex" xmlns:cx7="http://schemas.microsoft.com/office/drawing/2016/5/13/chartex" xmlns:cx8="http://schemas.microsoft.com/office/drawing/2016/5/14/chartex" xmlns:mc="http://schemas.openxmlformats.org/markup-compatibility/2006" xmlns:aink="http://schemas.microsoft.com/office/drawing/2016/ink" xmlns:am3d="http://schemas.microsoft.com/office/drawing/2017/model3d" xmlns:o="urn:schemas-microsoft-com:office:office" xmlns:r="http://schemas.openxmlformats.org/officeDocument/2006/relationships" xmlns:m="http://schemas.openxmlformats.org/officeDocument/2006/math" xmlns:v="urn:schemas-microsoft-com:vml" xmlns:wp14="http://schemas.microsoft.com/office/word/2010/wordprocessingDrawing" xmlns:wp="http://schemas.openxmlformats.org/drawingml/2006/wordprocessingDrawing" xmlns:w10="urn:schemas-microsoft-com:office:word" xmlns:w="http://schemas.openxmlformats.org/wordprocessingml/2006/main" xmlns:w14="http://schemas.microsoft.com/office/word/2010/wordml" xmlns:w15="http://schemas.microsoft.com/office/word/2012/wordml" xmlns:w16cex="http://schemas.microsoft.com/office/word/2018/wordml/cex" xmlns:w16cid="http://schemas.microsoft.com/office/word/2016/wordml/cid" xmlns:w16="http://schemas.microsoft.com/office/word/2018/wordml" xmlns:w16sdtdh="http://schemas.microsoft.com/office/word/2020/wordml/sdtdatahash" xmlns:w16se="http://schemas.microsoft.com/office/word/2015/wordml/symex" xmlns:wpg="http://schemas.microsoft.com/office/word/2010/wordprocessingGroup" xmlns:wpi="http://schemas.microsoft.com/office/word/2010/wordprocessingInk" xmlns:wne="http://schemas.microsoft.com/office/word/2006/wordml" xmlns:wps="http://schemas.microsoft.com/office/word/2010/wordprocessingShape" mc:Ignorable="w14 w15 w16se w16cid w16 w16cex w16sdtdh wp14">
   <w:body>
     <w:p>
       <w:pPr>
@@ -63,23 +63,7 @@
           <w:sz w:val="24"/>
           <w:szCs w:val="24"/>
         </w:rPr>
-        <w:t xml:space="preserve">. Okosságával, életerejével Prága legtekintélyesebb polgárai közé </w:t>
-      </w:r>
-      <w:proofErr w:type="spellStart"/>
-      <w:r>
-        <w:rPr>
-          <w:sz w:val="24"/>
-          <w:szCs w:val="24"/>
-        </w:rPr>
-        <w:t>küzdötte</w:t>
-      </w:r>
-      <w:proofErr w:type="spellEnd"/>
-      <w:r>
-        <w:rPr>
-          <w:sz w:val="24"/>
-          <w:szCs w:val="24"/>
-        </w:rPr>
-        <w:t xml:space="preserve"> fel magát.</w:t>
+        <w:t>. Okosságával, életerejével Prága legtekintélyesebb polgárai közé küzdötte fel magát.</w:t>
       </w:r>
       <w:r>
         <w:rPr>
@@ -284,23 +268,7 @@
           <w:sz w:val="24"/>
           <w:szCs w:val="24"/>
         </w:rPr>
-        <w:t xml:space="preserve">Az elején nem derül ki, miért lesz Gregor </w:t>
-      </w:r>
-      <w:proofErr w:type="spellStart"/>
-      <w:r>
-        <w:rPr>
-          <w:sz w:val="24"/>
-          <w:szCs w:val="24"/>
-        </w:rPr>
-        <w:t>Samsa</w:t>
-      </w:r>
-      <w:proofErr w:type="spellEnd"/>
-      <w:r>
-        <w:rPr>
-          <w:sz w:val="24"/>
-          <w:szCs w:val="24"/>
-        </w:rPr>
-        <w:t xml:space="preserve"> kereskedelmi utazóból, ahogy később a takarítónő „rovartanilag” meghatározza: </w:t>
+        <w:t xml:space="preserve">Az elején nem derül ki, miért lesz Gregor Samsa kereskedelmi utazóból, ahogy később a takarítónő „rovartanilag” meghatározza: </w:t>
       </w:r>
       <w:r>
         <w:rPr>
@@ -323,33 +291,24 @@
           <w:sz w:val="24"/>
           <w:szCs w:val="24"/>
         </w:rPr>
-        <w:t xml:space="preserve">Ezután, majdnem végig, úgy látunk mindent, ahogy a bogár tudatában megjelenik. Az állati testben emberi tudat maradt. Gregor </w:t>
-      </w:r>
-      <w:proofErr w:type="spellStart"/>
-      <w:r>
-        <w:rPr>
-          <w:sz w:val="24"/>
-          <w:szCs w:val="24"/>
-        </w:rPr>
-        <w:t>Samsa</w:t>
-      </w:r>
-      <w:proofErr w:type="spellEnd"/>
-      <w:r>
-        <w:rPr>
-          <w:sz w:val="24"/>
-          <w:szCs w:val="24"/>
-        </w:rPr>
-        <w:t xml:space="preserve"> neve egy cseh kifejezésből származik: </w:t>
-      </w:r>
-      <w:proofErr w:type="spellStart"/>
-      <w:r>
-        <w:rPr>
-          <w:sz w:val="24"/>
-          <w:szCs w:val="24"/>
-        </w:rPr>
-        <w:t>sam</w:t>
-      </w:r>
-      <w:proofErr w:type="spellEnd"/>
+        <w:t>Ezután, majdnem végig, úgy látunk mindent, ahogy a bogár tudatában megjelenik. Az állati testben emberi tudat maradt. Gregor Samsa neve egy cseh kifejezésből származik: sam jsa = egyedül levő, magányos.</w:t>
+      </w:r>
+    </w:p>
+    <w:p>
+      <w:pPr>
+        <w:jc w:val="both"/>
+        <w:rPr>
+          <w:sz w:val="24"/>
+          <w:szCs w:val="24"/>
+        </w:rPr>
+      </w:pPr>
+      <w:r>
+        <w:rPr>
+          <w:sz w:val="24"/>
+          <w:szCs w:val="24"/>
+        </w:rPr>
+        <w:t>A féreggé változott Gregor előéletéről, akire rettenettel és utálattal tekint apja, anyja, nővére, főnöke, kiderül, hogy ügynöki jutalékából eltartotta a családot, fizette tönkrement apja tartozását, a cége rabszolgaként kizsákmányolta.</w:t>
+      </w:r>
       <w:r>
         <w:rPr>
           <w:sz w:val="24"/>
@@ -357,37 +316,12 @@
         </w:rPr>
         <w:t xml:space="preserve"> </w:t>
       </w:r>
-      <w:proofErr w:type="spellStart"/>
-      <w:r>
-        <w:rPr>
-          <w:sz w:val="24"/>
-          <w:szCs w:val="24"/>
-        </w:rPr>
-        <w:t>jsa</w:t>
-      </w:r>
-      <w:proofErr w:type="spellEnd"/>
-      <w:r>
-        <w:rPr>
-          <w:sz w:val="24"/>
-          <w:szCs w:val="24"/>
-        </w:rPr>
-        <w:t xml:space="preserve"> = egyedül levő, magányos.</w:t>
-      </w:r>
-    </w:p>
-    <w:p>
-      <w:pPr>
-        <w:jc w:val="both"/>
-        <w:rPr>
-          <w:sz w:val="24"/>
-          <w:szCs w:val="24"/>
-        </w:rPr>
-      </w:pPr>
-      <w:r>
-        <w:rPr>
-          <w:sz w:val="24"/>
-          <w:szCs w:val="24"/>
-        </w:rPr>
-        <w:t>A féreggé változott Gregor előéletéről, akire rettenettel és utálattal tekint apja, anyja, nővére, főnöke, kiderül, hogy ügynöki jutalékából eltartotta a családot, fizette tönkrement apja tartozását, a cége rabszolgaként kizsákmányolta.</w:t>
+      <w:r>
+        <w:rPr>
+          <w:sz w:val="24"/>
+          <w:szCs w:val="24"/>
+        </w:rPr>
+        <w:t>Gregor a legmaradibb, legpasszívabb kispolgár. Szellemi érdeklődését kitöltötte a menetrend tanulmányozása, az újság elolvasása.</w:t>
       </w:r>
       <w:r>
         <w:rPr>
@@ -401,7 +335,40 @@
           <w:sz w:val="24"/>
           <w:szCs w:val="24"/>
         </w:rPr>
-        <w:t>Gregor a legmaradibb, legpasszívabb kispolgár. Szellemi érdeklődését kitöltötte a menetrend tanulmányozása, az újság elolvasása.</w:t>
+        <w:t>Néha lombfűrészelni is szokott.</w:t>
+      </w:r>
+    </w:p>
+    <w:p>
+      <w:pPr>
+        <w:jc w:val="both"/>
+        <w:rPr>
+          <w:sz w:val="24"/>
+          <w:szCs w:val="24"/>
+        </w:rPr>
+      </w:pPr>
+      <w:r>
+        <w:rPr>
+          <w:sz w:val="24"/>
+          <w:szCs w:val="24"/>
+        </w:rPr>
+        <w:lastRenderedPageBreak/>
+        <w:t>Az első találkozás után szülei két hétig be sem mernek lépni a szobájába. A húga tol be neki az ajtórésen rossz tányéron, újságpapíron hulladékot.</w:t>
+      </w:r>
+    </w:p>
+    <w:p>
+      <w:pPr>
+        <w:jc w:val="both"/>
+        <w:rPr>
+          <w:sz w:val="24"/>
+          <w:szCs w:val="24"/>
+        </w:rPr>
+      </w:pPr>
+      <w:r>
+        <w:rPr>
+          <w:sz w:val="24"/>
+          <w:szCs w:val="24"/>
+        </w:rPr>
+        <w:t>Az apja egyszer dühében almával dobja meg Gregort, ami belerothad a testébe.</w:t>
       </w:r>
       <w:r>
         <w:rPr>
@@ -415,87 +382,6 @@
           <w:sz w:val="24"/>
           <w:szCs w:val="24"/>
         </w:rPr>
-        <w:t xml:space="preserve">Néha </w:t>
-      </w:r>
-      <w:proofErr w:type="spellStart"/>
-      <w:r>
-        <w:rPr>
-          <w:sz w:val="24"/>
-          <w:szCs w:val="24"/>
-        </w:rPr>
-        <w:t>lombfűrészelni</w:t>
-      </w:r>
-      <w:proofErr w:type="spellEnd"/>
-      <w:r>
-        <w:rPr>
-          <w:sz w:val="24"/>
-          <w:szCs w:val="24"/>
-        </w:rPr>
-        <w:t xml:space="preserve"> is szokott.</w:t>
-      </w:r>
-    </w:p>
-    <w:p>
-      <w:pPr>
-        <w:jc w:val="both"/>
-        <w:rPr>
-          <w:sz w:val="24"/>
-          <w:szCs w:val="24"/>
-        </w:rPr>
-      </w:pPr>
-      <w:r>
-        <w:rPr>
-          <w:sz w:val="24"/>
-          <w:szCs w:val="24"/>
-        </w:rPr>
-        <w:lastRenderedPageBreak/>
-        <w:t xml:space="preserve">Az első találkozás után szülei két hétig be sem mernek lépni a szobájába. A húga tol be neki az </w:t>
-      </w:r>
-      <w:proofErr w:type="gramStart"/>
-      <w:r>
-        <w:rPr>
-          <w:sz w:val="24"/>
-          <w:szCs w:val="24"/>
-        </w:rPr>
-        <w:t>ajtórésen</w:t>
-      </w:r>
-      <w:proofErr w:type="gramEnd"/>
-      <w:r>
-        <w:rPr>
-          <w:sz w:val="24"/>
-          <w:szCs w:val="24"/>
-        </w:rPr>
-        <w:t xml:space="preserve"> rossz tányéron, újságpapíron hulladékot.</w:t>
-      </w:r>
-    </w:p>
-    <w:p>
-      <w:pPr>
-        <w:jc w:val="both"/>
-        <w:rPr>
-          <w:sz w:val="24"/>
-          <w:szCs w:val="24"/>
-        </w:rPr>
-      </w:pPr>
-      <w:r>
-        <w:rPr>
-          <w:sz w:val="24"/>
-          <w:szCs w:val="24"/>
-        </w:rPr>
-        <w:t>Az apja egyszer dühében almával dobja meg Gregort, ami belerothad a testébe.</w:t>
-      </w:r>
-      <w:r>
-        <w:rPr>
-          <w:sz w:val="24"/>
-          <w:szCs w:val="24"/>
-        </w:rPr>
-        <w:t xml:space="preserve"> </w:t>
-      </w:r>
-      <w:bookmarkStart w:id="0" w:name="_GoBack"/>
-      <w:bookmarkEnd w:id="0"/>
-      <w:r>
-        <w:rPr>
-          <w:sz w:val="24"/>
-          <w:szCs w:val="24"/>
-        </w:rPr>
         <w:t>Gregor sorvadni, pusztulni kezd.</w:t>
       </w:r>
       <w:r>
@@ -576,6 +462,337 @@
           <w:szCs w:val="24"/>
         </w:rPr>
       </w:pPr>
+    </w:p>
+    <w:p>
+      <w:pPr>
+        <w:jc w:val="both"/>
+        <w:rPr>
+          <w:b/>
+          <w:bCs/>
+          <w:sz w:val="24"/>
+          <w:szCs w:val="24"/>
+        </w:rPr>
+      </w:pPr>
+      <w:r>
+        <w:rPr>
+          <w:b/>
+          <w:bCs/>
+          <w:sz w:val="24"/>
+          <w:szCs w:val="24"/>
+        </w:rPr>
+        <w:t>Kiegészítés a következő oldalon..</w:t>
+      </w:r>
+    </w:p>
+    <w:p>
+      <w:pPr>
+        <w:rPr>
+          <w:sz w:val="24"/>
+          <w:szCs w:val="24"/>
+        </w:rPr>
+      </w:pPr>
+      <w:r>
+        <w:rPr>
+          <w:sz w:val="24"/>
+          <w:szCs w:val="24"/>
+        </w:rPr>
+        <w:br w:type="page"/>
+      </w:r>
+    </w:p>
+    <w:p>
+      <w:pPr>
+        <w:jc w:val="both"/>
+        <w:rPr>
+          <w:sz w:val="24"/>
+          <w:szCs w:val="24"/>
+        </w:rPr>
+      </w:pPr>
+    </w:p>
+    <w:p>
+      <w:pPr>
+        <w:jc w:val="both"/>
+        <w:rPr>
+          <w:sz w:val="24"/>
+          <w:szCs w:val="24"/>
+        </w:rPr>
+      </w:pPr>
+    </w:p>
+    <w:p>
+      <w:pPr>
+        <w:rPr>
+          <w:sz w:val="28"/>
+          <w:szCs w:val="28"/>
+          <w:u w:val="single"/>
+        </w:rPr>
+      </w:pPr>
+      <w:r>
+        <w:rPr>
+          <w:sz w:val="28"/>
+          <w:szCs w:val="28"/>
+          <w:u w:val="single"/>
+        </w:rPr>
+        <w:t>Kieg</w:t>
+      </w:r>
+      <w:r>
+        <w:rPr>
+          <w:sz w:val="28"/>
+          <w:szCs w:val="28"/>
+          <w:u w:val="single"/>
+        </w:rPr>
+        <w:t>észítő jegyzet a Kafka-tételhez</w:t>
+      </w:r>
+    </w:p>
+    <w:p>
+      <w:pPr>
+        <w:jc w:val="both"/>
+        <w:rPr>
+          <w:sz w:val="24"/>
+          <w:szCs w:val="24"/>
+        </w:rPr>
+      </w:pPr>
+      <w:r>
+        <w:rPr>
+          <w:sz w:val="24"/>
+          <w:szCs w:val="24"/>
+        </w:rPr>
+        <w:t>Az átváltozás csak 1915 októberében jelent meg. Magyarul először a Kassai Napló közölte 1922-ben Márai Sándor fordításában.</w:t>
+      </w:r>
+    </w:p>
+    <w:p>
+      <w:pPr>
+        <w:jc w:val="both"/>
+        <w:rPr>
+          <w:sz w:val="24"/>
+          <w:szCs w:val="24"/>
+        </w:rPr>
+      </w:pPr>
+    </w:p>
+    <w:p>
+      <w:pPr>
+        <w:jc w:val="both"/>
+        <w:rPr>
+          <w:b/>
+          <w:i/>
+          <w:sz w:val="24"/>
+          <w:szCs w:val="24"/>
+        </w:rPr>
+      </w:pPr>
+      <w:r>
+        <w:rPr>
+          <w:b/>
+          <w:i/>
+          <w:sz w:val="24"/>
+          <w:szCs w:val="24"/>
+        </w:rPr>
+        <w:t>Kafka írásművészetéről</w:t>
+      </w:r>
+    </w:p>
+    <w:p>
+      <w:pPr>
+        <w:jc w:val="both"/>
+        <w:rPr>
+          <w:sz w:val="24"/>
+          <w:szCs w:val="24"/>
+        </w:rPr>
+      </w:pPr>
+      <w:r>
+        <w:rPr>
+          <w:sz w:val="24"/>
+          <w:szCs w:val="24"/>
+        </w:rPr>
+        <w:t>Kafka fantasztikumában maga a társadalmi valóság jelenik meg. Nála a fantasztikum nem átmeneti elem.</w:t>
+      </w:r>
+    </w:p>
+    <w:p>
+      <w:pPr>
+        <w:jc w:val="both"/>
+        <w:rPr>
+          <w:sz w:val="24"/>
+          <w:szCs w:val="24"/>
+        </w:rPr>
+      </w:pPr>
+      <w:r>
+        <w:rPr>
+          <w:sz w:val="24"/>
+          <w:szCs w:val="24"/>
+        </w:rPr>
+        <w:t xml:space="preserve">Hősei egy abszurd fordulattal egy, a mindennapitól eltérő világban találják magukat. Életük ezzel a  képtelenbe, </w:t>
+      </w:r>
+      <w:r>
+        <w:rPr>
+          <w:sz w:val="24"/>
+          <w:szCs w:val="24"/>
+          <w:u w:val="single"/>
+        </w:rPr>
+        <w:t>abszurdba</w:t>
+      </w:r>
+      <w:r>
+        <w:rPr>
+          <w:sz w:val="24"/>
+          <w:szCs w:val="24"/>
+        </w:rPr>
+        <w:t xml:space="preserve"> fordul át. A két világ között azonban kapcsolat van. Az abszurd helyszín, esemény lázálom jellegű, de a részletek valószerűek. Kafka műveiben a tragikum iróniával párosul, a borzalom néha komikus. A minőségek ezen keveréke a </w:t>
+      </w:r>
+      <w:r>
+        <w:rPr>
+          <w:sz w:val="24"/>
+          <w:szCs w:val="24"/>
+          <w:u w:val="single"/>
+        </w:rPr>
+        <w:t>groteszk</w:t>
+      </w:r>
+      <w:r>
+        <w:rPr>
+          <w:sz w:val="24"/>
+          <w:szCs w:val="24"/>
+        </w:rPr>
+        <w:t xml:space="preserve"> hatás. Kafka mindegyik műve </w:t>
+      </w:r>
+      <w:r>
+        <w:rPr>
+          <w:sz w:val="24"/>
+          <w:szCs w:val="24"/>
+          <w:u w:val="single"/>
+        </w:rPr>
+        <w:t>parabolikus</w:t>
+      </w:r>
+      <w:r>
+        <w:rPr>
+          <w:sz w:val="24"/>
+          <w:szCs w:val="24"/>
+        </w:rPr>
+        <w:t xml:space="preserve"> struktúrájú: a parabola az emberi sors szempontjából fontos igazságot akar közölni. A felszín alatt húzódik a mély, filozófiai üzenet. A jelenségek nem önmagukat jelentik.</w:t>
+      </w:r>
+    </w:p>
+    <w:p>
+      <w:pPr>
+        <w:jc w:val="both"/>
+        <w:rPr>
+          <w:sz w:val="24"/>
+          <w:szCs w:val="24"/>
+        </w:rPr>
+      </w:pPr>
+      <w:r>
+        <w:rPr>
+          <w:sz w:val="24"/>
+          <w:szCs w:val="24"/>
+        </w:rPr>
+        <w:t>Kafka legtöbb műve befejezetlen.</w:t>
+      </w:r>
+    </w:p>
+    <w:p>
+      <w:pPr>
+        <w:jc w:val="both"/>
+        <w:rPr>
+          <w:sz w:val="24"/>
+          <w:szCs w:val="24"/>
+        </w:rPr>
+      </w:pPr>
+      <w:r>
+        <w:rPr>
+          <w:sz w:val="24"/>
+          <w:szCs w:val="24"/>
+        </w:rPr>
+        <w:t xml:space="preserve">További jelentős művei: </w:t>
+      </w:r>
+    </w:p>
+    <w:p>
+      <w:pPr>
+        <w:jc w:val="both"/>
+        <w:rPr>
+          <w:sz w:val="24"/>
+          <w:szCs w:val="24"/>
+        </w:rPr>
+      </w:pPr>
+      <w:r>
+        <w:rPr>
+          <w:sz w:val="24"/>
+          <w:szCs w:val="24"/>
+        </w:rPr>
+        <w:t>1914-ben kezdte el egyik legjelentősebb művét, A pert. (nem fejezte be.) Furcsa detektívregény ez, kezdettől megvan a bűnös, de mindvégig bizonytalan a bűn. A kérdésesség és a bizonytalanság a regény szellemi nyersanyaga.</w:t>
+      </w:r>
+    </w:p>
+    <w:p>
+      <w:pPr>
+        <w:jc w:val="both"/>
+        <w:rPr>
+          <w:sz w:val="24"/>
+          <w:szCs w:val="24"/>
+        </w:rPr>
+      </w:pPr>
+      <w:r>
+        <w:rPr>
+          <w:sz w:val="24"/>
+          <w:szCs w:val="24"/>
+        </w:rPr>
+        <w:t>A kastély /1926./ című regényben a kastély ugyanaz, mint A perben a kastély: mindenütt érzékelhető, de megfoghatatlan, megközelíthetetlen.</w:t>
+      </w:r>
+    </w:p>
+    <w:p>
+      <w:pPr>
+        <w:jc w:val="both"/>
+        <w:rPr>
+          <w:sz w:val="24"/>
+          <w:szCs w:val="24"/>
+        </w:rPr>
+      </w:pPr>
+    </w:p>
+    <w:p>
+      <w:pPr>
+        <w:jc w:val="both"/>
+        <w:rPr>
+          <w:sz w:val="24"/>
+          <w:szCs w:val="24"/>
+        </w:rPr>
+      </w:pPr>
+      <w:r>
+        <w:rPr>
+          <w:sz w:val="24"/>
+          <w:szCs w:val="24"/>
+        </w:rPr>
+        <w:t>Kafka írásai kétféle nyersanyagból formálódnak.</w:t>
+      </w:r>
+    </w:p>
+    <w:p>
+      <w:pPr>
+        <w:pStyle w:val="ListParagraph"/>
+        <w:numPr>
+          <w:ilvl w:val="0"/>
+          <w:numId w:val="1"/>
+        </w:numPr>
+        <w:jc w:val="both"/>
+        <w:rPr>
+          <w:sz w:val="24"/>
+          <w:szCs w:val="24"/>
+        </w:rPr>
+      </w:pPr>
+      <w:r>
+        <w:rPr>
+          <w:sz w:val="24"/>
+          <w:szCs w:val="24"/>
+        </w:rPr>
+        <w:t>A tapasztalatilag ellenőrzött valóság, amely a szorongásos légkör ellenére jegyzőkönyvszerűen pontos.</w:t>
+      </w:r>
+    </w:p>
+    <w:p>
+      <w:pPr>
+        <w:pStyle w:val="ListParagraph"/>
+        <w:numPr>
+          <w:ilvl w:val="0"/>
+          <w:numId w:val="1"/>
+        </w:numPr>
+        <w:jc w:val="both"/>
+        <w:rPr>
+          <w:sz w:val="24"/>
+          <w:szCs w:val="24"/>
+        </w:rPr>
+      </w:pPr>
+      <w:r>
+        <w:rPr>
+          <w:sz w:val="24"/>
+          <w:szCs w:val="24"/>
+        </w:rPr>
+        <w:t>A valóság elemeit a fantasztikum, a képzelet rejtelmei, félelmei körítik.</w:t>
+      </w:r>
     </w:p>
     <w:p>
       <w:pPr>
@@ -596,8 +813,105 @@
 </w:document>
 </file>
 
+<file path=word/numbering.xml><?xml version="1.0" encoding="utf-8"?>
+<w:numbering xmlns:wpc="http://schemas.microsoft.com/office/word/2010/wordprocessingCanvas" xmlns:cx="http://schemas.microsoft.com/office/drawing/2014/chartex" xmlns:cx1="http://schemas.microsoft.com/office/drawing/2015/9/8/chartex" xmlns:cx2="http://schemas.microsoft.com/office/drawing/2015/10/21/chartex" xmlns:cx3="http://schemas.microsoft.com/office/drawing/2016/5/9/chartex" xmlns:cx4="http://schemas.microsoft.com/office/drawing/2016/5/10/chartex" xmlns:cx5="http://schemas.microsoft.com/office/drawing/2016/5/11/chartex" xmlns:cx6="http://schemas.microsoft.com/office/drawing/2016/5/12/chartex" xmlns:cx7="http://schemas.microsoft.com/office/drawing/2016/5/13/chartex" xmlns:cx8="http://schemas.microsoft.com/office/drawing/2016/5/14/chartex" xmlns:mc="http://schemas.openxmlformats.org/markup-compatibility/2006" xmlns:aink="http://schemas.microsoft.com/office/drawing/2016/ink" xmlns:am3d="http://schemas.microsoft.com/office/drawing/2017/model3d" xmlns:o="urn:schemas-microsoft-com:office:office" xmlns:r="http://schemas.openxmlformats.org/officeDocument/2006/relationships" xmlns:m="http://schemas.openxmlformats.org/officeDocument/2006/math" xmlns:v="urn:schemas-microsoft-com:vml" xmlns:wp14="http://schemas.microsoft.com/office/word/2010/wordprocessingDrawing" xmlns:wp="http://schemas.openxmlformats.org/drawingml/2006/wordprocessingDrawing" xmlns:w10="urn:schemas-microsoft-com:office:word" xmlns:w="http://schemas.openxmlformats.org/wordprocessingml/2006/main" xmlns:w14="http://schemas.microsoft.com/office/word/2010/wordml" xmlns:w15="http://schemas.microsoft.com/office/word/2012/wordml" xmlns:w16cex="http://schemas.microsoft.com/office/word/2018/wordml/cex" xmlns:w16cid="http://schemas.microsoft.com/office/word/2016/wordml/cid" xmlns:w16="http://schemas.microsoft.com/office/word/2018/wordml" xmlns:w16sdtdh="http://schemas.microsoft.com/office/word/2020/wordml/sdtdatahash" xmlns:w16se="http://schemas.microsoft.com/office/word/2015/wordml/symex" xmlns:wpg="http://schemas.microsoft.com/office/word/2010/wordprocessingGroup" xmlns:wpi="http://schemas.microsoft.com/office/word/2010/wordprocessingInk" xmlns:wne="http://schemas.microsoft.com/office/word/2006/wordml" xmlns:wps="http://schemas.microsoft.com/office/word/2010/wordprocessingShape" mc:Ignorable="w14 w15 w16se w16cid w16 w16cex w16sdtdh wp14">
+  <w:abstractNum w:abstractNumId="0" w15:restartNumberingAfterBreak="0">
+    <w:nsid w:val="5F5B6614"/>
+    <w:multiLevelType w:val="hybridMultilevel"/>
+    <w:tmpl w:val="D2244C52"/>
+    <w:lvl w:ilvl="0" w:tplc="040E000F">
+      <w:start w:val="1"/>
+      <w:numFmt w:val="decimal"/>
+      <w:lvlText w:val="%1."/>
+      <w:lvlJc w:val="left"/>
+      <w:pPr>
+        <w:ind w:left="720" w:hanging="360"/>
+      </w:pPr>
+      <w:rPr>
+        <w:rFonts w:hint="default"/>
+      </w:rPr>
+    </w:lvl>
+    <w:lvl w:ilvl="1" w:tplc="040E0019" w:tentative="1">
+      <w:start w:val="1"/>
+      <w:numFmt w:val="lowerLetter"/>
+      <w:lvlText w:val="%2."/>
+      <w:lvlJc w:val="left"/>
+      <w:pPr>
+        <w:ind w:left="1440" w:hanging="360"/>
+      </w:pPr>
+    </w:lvl>
+    <w:lvl w:ilvl="2" w:tplc="040E001B" w:tentative="1">
+      <w:start w:val="1"/>
+      <w:numFmt w:val="lowerRoman"/>
+      <w:lvlText w:val="%3."/>
+      <w:lvlJc w:val="right"/>
+      <w:pPr>
+        <w:ind w:left="2160" w:hanging="180"/>
+      </w:pPr>
+    </w:lvl>
+    <w:lvl w:ilvl="3" w:tplc="040E000F" w:tentative="1">
+      <w:start w:val="1"/>
+      <w:numFmt w:val="decimal"/>
+      <w:lvlText w:val="%4."/>
+      <w:lvlJc w:val="left"/>
+      <w:pPr>
+        <w:ind w:left="2880" w:hanging="360"/>
+      </w:pPr>
+    </w:lvl>
+    <w:lvl w:ilvl="4" w:tplc="040E0019" w:tentative="1">
+      <w:start w:val="1"/>
+      <w:numFmt w:val="lowerLetter"/>
+      <w:lvlText w:val="%5."/>
+      <w:lvlJc w:val="left"/>
+      <w:pPr>
+        <w:ind w:left="3600" w:hanging="360"/>
+      </w:pPr>
+    </w:lvl>
+    <w:lvl w:ilvl="5" w:tplc="040E001B" w:tentative="1">
+      <w:start w:val="1"/>
+      <w:numFmt w:val="lowerRoman"/>
+      <w:lvlText w:val="%6."/>
+      <w:lvlJc w:val="right"/>
+      <w:pPr>
+        <w:ind w:left="4320" w:hanging="180"/>
+      </w:pPr>
+    </w:lvl>
+    <w:lvl w:ilvl="6" w:tplc="040E000F" w:tentative="1">
+      <w:start w:val="1"/>
+      <w:numFmt w:val="decimal"/>
+      <w:lvlText w:val="%7."/>
+      <w:lvlJc w:val="left"/>
+      <w:pPr>
+        <w:ind w:left="5040" w:hanging="360"/>
+      </w:pPr>
+    </w:lvl>
+    <w:lvl w:ilvl="7" w:tplc="040E0019" w:tentative="1">
+      <w:start w:val="1"/>
+      <w:numFmt w:val="lowerLetter"/>
+      <w:lvlText w:val="%8."/>
+      <w:lvlJc w:val="left"/>
+      <w:pPr>
+        <w:ind w:left="5760" w:hanging="360"/>
+      </w:pPr>
+    </w:lvl>
+    <w:lvl w:ilvl="8" w:tplc="040E001B" w:tentative="1">
+      <w:start w:val="1"/>
+      <w:numFmt w:val="lowerRoman"/>
+      <w:lvlText w:val="%9."/>
+      <w:lvlJc w:val="right"/>
+      <w:pPr>
+        <w:ind w:left="6480" w:hanging="180"/>
+      </w:pPr>
+    </w:lvl>
+  </w:abstractNum>
+  <w:num w:numId="1">
+    <w:abstractNumId w:val="0"/>
+  </w:num>
+</w:numbering>
+</file>
+
 <file path=word/styles.xml><?xml version="1.0" encoding="utf-8"?>
-<w:styles xmlns:mc="http://schemas.openxmlformats.org/markup-compatibility/2006" xmlns:r="http://schemas.openxmlformats.org/officeDocument/2006/relationships" xmlns:w="http://schemas.openxmlformats.org/wordprocessingml/2006/main" xmlns:w14="http://schemas.microsoft.com/office/word/2010/wordml" xmlns:w15="http://schemas.microsoft.com/office/word/2012/wordml" mc:Ignorable="w14 w15">
+<w:styles xmlns:mc="http://schemas.openxmlformats.org/markup-compatibility/2006" xmlns:r="http://schemas.openxmlformats.org/officeDocument/2006/relationships" xmlns:w="http://schemas.openxmlformats.org/wordprocessingml/2006/main" xmlns:w14="http://schemas.microsoft.com/office/word/2010/wordml" xmlns:w15="http://schemas.microsoft.com/office/word/2012/wordml" xmlns:w16cex="http://schemas.microsoft.com/office/word/2018/wordml/cex" xmlns:w16cid="http://schemas.microsoft.com/office/word/2016/wordml/cid" xmlns:w16="http://schemas.microsoft.com/office/word/2018/wordml" xmlns:w16sdtdh="http://schemas.microsoft.com/office/word/2020/wordml/sdtdatahash" xmlns:w16se="http://schemas.microsoft.com/office/word/2015/wordml/symex" mc:Ignorable="w14 w15 w16se w16cid w16 w16cex w16sdtdh">
   <w:docDefaults>
     <w:rPrDefault>
       <w:rPr>
@@ -613,7 +927,7 @@
       </w:pPr>
     </w:pPrDefault>
   </w:docDefaults>
-  <w:latentStyles w:defLockedState="0" w:defUIPriority="99" w:defSemiHidden="0" w:defUnhideWhenUsed="0" w:defQFormat="0" w:count="371">
+  <w:latentStyles w:defLockedState="0" w:defUIPriority="99" w:defSemiHidden="0" w:defUnhideWhenUsed="0" w:defQFormat="0" w:count="376">
     <w:lsdException w:name="Normal" w:uiPriority="0" w:qFormat="1"/>
     <w:lsdException w:name="heading 1" w:uiPriority="9" w:qFormat="1"/>
     <w:lsdException w:name="heading 2" w:semiHidden="1" w:uiPriority="9" w:unhideWhenUsed="1" w:qFormat="1"/>
@@ -719,7 +1033,6 @@
     <w:lsdException w:name="HTML Sample" w:semiHidden="1" w:unhideWhenUsed="1"/>
     <w:lsdException w:name="HTML Typewriter" w:semiHidden="1" w:unhideWhenUsed="1"/>
     <w:lsdException w:name="HTML Variable" w:semiHidden="1" w:unhideWhenUsed="1"/>
-    <w:lsdException w:name="Normal Table" w:semiHidden="1" w:unhideWhenUsed="1"/>
     <w:lsdException w:name="annotation subject" w:semiHidden="1" w:unhideWhenUsed="1"/>
     <w:lsdException w:name="No List" w:semiHidden="1" w:unhideWhenUsed="1"/>
     <w:lsdException w:name="Outline List 1" w:semiHidden="1" w:unhideWhenUsed="1"/>
@@ -762,11 +1075,8 @@
     <w:lsdException w:name="Table Contemporary" w:semiHidden="1" w:unhideWhenUsed="1"/>
     <w:lsdException w:name="Table Elegant" w:semiHidden="1" w:unhideWhenUsed="1"/>
     <w:lsdException w:name="Table Professional" w:semiHidden="1" w:unhideWhenUsed="1"/>
-    <w:lsdException w:name="Table Subtle 1" w:semiHidden="1" w:unhideWhenUsed="1"/>
     <w:lsdException w:name="Table Subtle 2" w:semiHidden="1" w:unhideWhenUsed="1"/>
     <w:lsdException w:name="Table Web 1" w:semiHidden="1" w:unhideWhenUsed="1"/>
-    <w:lsdException w:name="Table Web 2" w:semiHidden="1" w:unhideWhenUsed="1"/>
-    <w:lsdException w:name="Table Web 3" w:semiHidden="1" w:unhideWhenUsed="1"/>
     <w:lsdException w:name="Balloon Text" w:semiHidden="1" w:unhideWhenUsed="1"/>
     <w:lsdException w:name="Table Grid" w:uiPriority="39"/>
     <w:lsdException w:name="Table Theme" w:semiHidden="1" w:unhideWhenUsed="1"/>
@@ -985,18 +1295,23 @@
     <w:lsdException w:name="List Table 5 Dark Accent 6" w:uiPriority="50"/>
     <w:lsdException w:name="List Table 6 Colorful Accent 6" w:uiPriority="51"/>
     <w:lsdException w:name="List Table 7 Colorful Accent 6" w:uiPriority="52"/>
+    <w:lsdException w:name="Mention" w:semiHidden="1" w:unhideWhenUsed="1"/>
+    <w:lsdException w:name="Smart Hyperlink" w:semiHidden="1" w:unhideWhenUsed="1"/>
+    <w:lsdException w:name="Hashtag" w:semiHidden="1" w:unhideWhenUsed="1"/>
+    <w:lsdException w:name="Unresolved Mention" w:semiHidden="1" w:unhideWhenUsed="1"/>
+    <w:lsdException w:name="Smart Link" w:semiHidden="1" w:unhideWhenUsed="1"/>
   </w:latentStyles>
-  <w:style w:type="paragraph" w:default="1" w:styleId="Norml">
+  <w:style w:type="paragraph" w:default="1" w:styleId="Normal">
     <w:name w:val="Normal"/>
     <w:qFormat/>
   </w:style>
-  <w:style w:type="character" w:default="1" w:styleId="Bekezdsalapbettpusa">
+  <w:style w:type="character" w:default="1" w:styleId="DefaultParagraphFont">
     <w:name w:val="Default Paragraph Font"/>
     <w:uiPriority w:val="1"/>
     <w:semiHidden/>
     <w:unhideWhenUsed/>
   </w:style>
-  <w:style w:type="table" w:default="1" w:styleId="Normltblzat">
+  <w:style w:type="table" w:default="1" w:styleId="TableNormal">
     <w:name w:val="Normal Table"/>
     <w:uiPriority w:val="99"/>
     <w:semiHidden/>
@@ -1011,11 +1326,22 @@
       </w:tblCellMar>
     </w:tblPr>
   </w:style>
-  <w:style w:type="numbering" w:default="1" w:styleId="Nemlista">
+  <w:style w:type="numbering" w:default="1" w:styleId="NoList">
     <w:name w:val="No List"/>
     <w:uiPriority w:val="99"/>
     <w:semiHidden/>
     <w:unhideWhenUsed/>
+  </w:style>
+  <w:style w:type="paragraph" w:styleId="ListParagraph">
+    <w:name w:val="List Paragraph"/>
+    <w:basedOn w:val="Normal"/>
+    <w:uiPriority w:val="34"/>
+    <w:qFormat/>
+    <w:rsid w:val="00D85132"/>
+    <w:pPr>
+      <w:ind w:left="720"/>
+      <w:contextualSpacing/>
+    </w:pPr>
   </w:style>
 </w:styles>
 </file>

</xml_diff>